<commit_message>
Minor changes and pdf added
</commit_message>
<xml_diff>
--- a/Ericsson/Jacob Ferlin Cover Letter Ericsson.docx
+++ b/Ericsson/Jacob Ferlin Cover Letter Ericsson.docx
@@ -15,15 +15,16 @@
     </w:p>
     <w:p>
       <w:r>
-        <w:t xml:space="preserve">I came in contact with Ericsson during a workshop on design thinking this fall. The workshop </w:t>
-      </w:r>
-      <w:r>
-        <w:t xml:space="preserve">was </w:t>
-      </w:r>
-      <w:bookmarkStart w:id="0" w:name="_GoBack"/>
-      <w:bookmarkEnd w:id="0"/>
-      <w:r>
-        <w:t>held</w:t>
+        <w:t xml:space="preserve">I came in contact with </w:t>
+      </w:r>
+      <w:r>
+        <w:t>you</w:t>
+      </w:r>
+      <w:r>
+        <w:t xml:space="preserve"> during a workshop on design thinking this fall. The workshop </w:t>
+      </w:r>
+      <w:r>
+        <w:t>was held</w:t>
       </w:r>
       <w:r>
         <w:t xml:space="preserve"> by Karl-Magnus </w:t>
@@ -34,6 +35,9 @@
       </w:r>
       <w:proofErr w:type="spellEnd"/>
       <w:r>
+        <w:t xml:space="preserve"> from Ericsson</w:t>
+      </w:r>
+      <w:r>
         <w:t xml:space="preserve"> and was part of a master course in my entrepreneurship education at Gothenburg University. Since then, Ericsson has been on my mind when it comes to master thesis and perhaps also </w:t>
       </w:r>
       <w:r>
@@ -42,7 +46,16 @@
     </w:p>
     <w:p>
       <w:r>
-        <w:t>Found the thesis application for the networked society on your site which caught my attention. My interest for ICT can mainly be seen through my earlier education: upper secondary school was filled with programming robots, manufacturing machines (I a</w:t>
+        <w:t>I f</w:t>
+      </w:r>
+      <w:r>
+        <w:t>ound the thesis application for the networked society on your site which caught my attention. My interest for ICT</w:t>
+      </w:r>
+      <w:r>
+        <w:t>, or perhaps more generally when it comes to programming,</w:t>
+      </w:r>
+      <w:r>
+        <w:t xml:space="preserve"> can mainly be seen through my earlier education: upper secondary school was filled with programming robots, manufacturing machines (I a</w:t>
       </w:r>
       <w:r>
         <w:t>ctually competed in youth-SM in CNC programming, ended in fourth place though)</w:t>
@@ -53,7 +66,7 @@
     </w:p>
     <w:p>
       <w:r>
-        <w:t>After attending Chalmers for half a year I changed my mind though, from focusing only on physics and technology to more on society, innovation, and entrepreneurship</w:t>
+        <w:t>After attending Chalmers for half a year I changed my mind, from focusing only on physics and technology to more on society, innovation, and entrepreneurship</w:t>
       </w:r>
       <w:r>
         <w:t xml:space="preserve">. Since that change my interest for tech. never vanished but my time was </w:t>
@@ -109,7 +122,7 @@
         <w:t xml:space="preserve"> What I learned there was first to sell and running market projects, and later on to develop the business with e.g. a new business area (read more about that on my CV) and being responsible fo</w:t>
       </w:r>
       <w:r>
-        <w:t>r the quality of every project.</w:t>
+        <w:t>r the quality of every project carried out by our firm.</w:t>
       </w:r>
     </w:p>
     <w:p>
@@ -123,7 +136,30 @@
         <w:t xml:space="preserve"> using the vast amount o</w:t>
       </w:r>
       <w:r>
-        <w:t>f data available in the internet. In a wider perspective, areas concerning how innovation on both strategic and managerial level could be enhanced by ICT would be of great interest.</w:t>
+        <w:t xml:space="preserve">f data available in the internet. In a wider perspective, areas concerning how innovation on both strategic and managerial level could be enhanced by </w:t>
+      </w:r>
+      <w:r>
+        <w:t xml:space="preserve">using </w:t>
+      </w:r>
+      <w:r>
+        <w:t xml:space="preserve">ICT </w:t>
+      </w:r>
+      <w:r>
+        <w:t xml:space="preserve">as a tool </w:t>
+      </w:r>
+      <w:r>
+        <w:t>would be of great interest.</w:t>
+      </w:r>
+      <w:r>
+        <w:t xml:space="preserve"> Potentially, a thesis could revolve around how ‘internet of things’ </w:t>
+      </w:r>
+      <w:proofErr w:type="gramStart"/>
+      <w:r>
+        <w:t>provide</w:t>
+      </w:r>
+      <w:proofErr w:type="gramEnd"/>
+      <w:r>
+        <w:t xml:space="preserve"> this data that could be mined for very interesting data.</w:t>
       </w:r>
     </w:p>
     <w:p>
@@ -185,7 +221,7 @@
         <w:fldChar w:fldCharType="separate"/>
       </w:r>
       <w:r>
-        <w:t>November 19, 2015</w:t>
+        <w:t>November 23, 2015</w:t>
       </w:r>
       <w:r>
         <w:fldChar w:fldCharType="end"/>
@@ -202,28 +238,14 @@
       <w:pPr>
         <w:pStyle w:val="EndNoteBibliography"/>
         <w:spacing w:after="0"/>
-        <w:ind w:left="720" w:hanging="720"/>
-      </w:pPr>
+      </w:pPr>
+      <w:bookmarkStart w:id="0" w:name="_GoBack"/>
+      <w:bookmarkEnd w:id="0"/>
     </w:p>
     <w:p>
       <w:pPr>
         <w:pStyle w:val="EndNoteBibliography"/>
         <w:spacing w:after="0"/>
-        <w:ind w:left="720" w:hanging="720"/>
-      </w:pPr>
-    </w:p>
-    <w:p>
-      <w:pPr>
-        <w:pStyle w:val="EndNoteBibliography"/>
-        <w:spacing w:after="0"/>
-        <w:ind w:left="720" w:hanging="720"/>
-      </w:pPr>
-    </w:p>
-    <w:p>
-      <w:pPr>
-        <w:pStyle w:val="EndNoteBibliography"/>
-        <w:spacing w:after="0"/>
-        <w:ind w:left="720" w:hanging="720"/>
       </w:pPr>
     </w:p>
     <w:p>

</xml_diff>